<commit_message>
reviewers comments, almost there
</commit_message>
<xml_diff>
--- a/paper/For GigaScience_REVIEWERS_COMMENTS.docx
+++ b/paper/For GigaScience_REVIEWERS_COMMENTS.docx
@@ -653,25 +653,19 @@
         <w:rPr>
           <w:rFonts w:eastAsia="Times New Roman"/>
         </w:rPr>
-        <w:t>Transcriptome a</w:t>
-      </w:r>
-      <w:r>
-        <w:rPr>
-          <w:rFonts w:eastAsia="Times New Roman"/>
-        </w:rPr>
-        <w:t xml:space="preserve">ssemblies </w:t>
-      </w:r>
-      <w:r>
-        <w:rPr>
-          <w:rFonts w:eastAsia="Times New Roman"/>
-        </w:rPr>
-        <w:t xml:space="preserve">generated through this pipeline </w:t>
-      </w:r>
-      <w:r>
-        <w:rPr>
-          <w:rFonts w:eastAsia="Times New Roman"/>
-        </w:rPr>
-        <w:t xml:space="preserve">were </w:t>
+        <w:t>The resulting t</w:t>
+      </w:r>
+      <w:r>
+        <w:rPr>
+          <w:rFonts w:eastAsia="Times New Roman"/>
+        </w:rPr>
+        <w:t>ranscriptome a</w:t>
+      </w:r>
+      <w:r>
+        <w:rPr>
+          <w:rFonts w:eastAsia="Times New Roman"/>
+        </w:rPr>
+        <w:t xml:space="preserve">ssemblies were </w:t>
       </w:r>
       <w:r>
         <w:rPr>
@@ -731,7 +725,19 @@
         <w:rPr>
           <w:rFonts w:eastAsia="Times New Roman"/>
         </w:rPr>
-        <w:t>with a pipeline</w:t>
+        <w:t>with a</w:t>
+      </w:r>
+      <w:r>
+        <w:rPr>
+          <w:rFonts w:eastAsia="Times New Roman"/>
+        </w:rPr>
+        <w:t xml:space="preserve"> different</w:t>
+      </w:r>
+      <w:r>
+        <w:rPr>
+          <w:rFonts w:eastAsia="Times New Roman"/>
+        </w:rPr>
+        <w:t xml:space="preserve"> pipeline</w:t>
       </w:r>
       <w:r>
         <w:rPr>
@@ -1414,7 +1420,19 @@
         <w:rPr>
           <w:rFonts w:eastAsia="Times New Roman"/>
         </w:rPr>
-        <w:t xml:space="preserve">workflow was applied to all samples. Thus, </w:t>
+        <w:t xml:space="preserve">workflow </w:t>
+      </w:r>
+      <w:r>
+        <w:rPr>
+          <w:rFonts w:eastAsia="Times New Roman"/>
+        </w:rPr>
+        <w:t>i</w:t>
+      </w:r>
+      <w:r>
+        <w:rPr>
+          <w:rFonts w:eastAsia="Times New Roman"/>
+        </w:rPr>
+        <w:t xml:space="preserve">s applied to all samples. Thus, </w:t>
       </w:r>
       <w:r>
         <w:rPr>
@@ -1559,7 +1577,6 @@
           <w:rFonts w:eastAsia="Times New Roman"/>
           <w:b/>
         </w:rPr>
-        <w:lastRenderedPageBreak/>
         <w:t>Introduction</w:t>
       </w:r>
     </w:p>
@@ -4124,7 +4141,6 @@
           <w:rFonts w:eastAsia="Times New Roman"/>
           <w:highlight w:val="white"/>
         </w:rPr>
-        <w:lastRenderedPageBreak/>
         <w:t>In re-assembling the MMETSP data, we sought to compare and improve the original MMETSP reference transcriptome and to create a platform which facilitates automated re-assembly and evalu</w:t>
       </w:r>
       <w:r>
@@ -5998,7 +6014,25 @@
         <w:rPr>
           <w:rFonts w:eastAsia="Times New Roman"/>
         </w:rPr>
-        <w:t xml:space="preserve">To decrease the memory requirements for each assembly, reads were interleaved, normalized to a </w:t>
+        <w:t xml:space="preserve">To decrease the memory requirements for each assembly, </w:t>
+      </w:r>
+      <w:r>
+        <w:rPr>
+          <w:rFonts w:eastAsia="Times New Roman"/>
+        </w:rPr>
+        <w:t xml:space="preserve">digital normalization was applied prior to assembly. First, </w:t>
+      </w:r>
+      <w:r>
+        <w:rPr>
+          <w:rFonts w:eastAsia="Times New Roman"/>
+        </w:rPr>
+        <w:t xml:space="preserve">reads were interleaved, </w:t>
+      </w:r>
+      <w:r>
+        <w:rPr>
+          <w:rFonts w:eastAsia="Times New Roman"/>
+        </w:rPr>
+        <w:t xml:space="preserve">normalized to a </w:t>
       </w:r>
       <w:r>
         <w:rPr>
@@ -6101,7 +6135,19 @@
         <w:rPr>
           <w:rFonts w:eastAsia="Times New Roman"/>
         </w:rPr>
-        <w:t>were trimmed. Orphaned reads, where the mated pair was removed during normalization, were included in the assembly.</w:t>
+        <w:t xml:space="preserve">were trimmed. Orphaned reads, where the mated pair was removed during normalization, were </w:t>
+      </w:r>
+      <w:r>
+        <w:rPr>
+          <w:rFonts w:eastAsia="Times New Roman"/>
+        </w:rPr>
+        <w:t>added to the normalized reads</w:t>
+      </w:r>
+      <w:r>
+        <w:rPr>
+          <w:rFonts w:eastAsia="Times New Roman"/>
+        </w:rPr>
+        <w:t>.</w:t>
       </w:r>
     </w:p>
     <w:p>
@@ -6189,6 +6235,36 @@
         </w:rPr>
         <w:t>.</w:t>
       </w:r>
+      <w:r>
+        <w:rPr>
+          <w:rFonts w:eastAsia="Times New Roman"/>
+        </w:rPr>
+        <w:t xml:space="preserve"> This version of Trinity (2.2.0) d</w:t>
+      </w:r>
+      <w:r>
+        <w:rPr>
+          <w:rFonts w:eastAsia="Times New Roman"/>
+        </w:rPr>
+        <w:t>id</w:t>
+      </w:r>
+      <w:r>
+        <w:rPr>
+          <w:rFonts w:eastAsia="Times New Roman"/>
+        </w:rPr>
+        <w:t xml:space="preserve"> not</w:t>
+      </w:r>
+      <w:r>
+        <w:rPr>
+          <w:rFonts w:eastAsia="Times New Roman"/>
+        </w:rPr>
+        <w:t xml:space="preserve"> include the “in silico normalization” option as a default parameter.</w:t>
+      </w:r>
+      <w:r>
+        <w:rPr>
+          <w:rFonts w:eastAsia="Times New Roman"/>
+        </w:rPr>
+        <w:t xml:space="preserve">  </w:t>
+      </w:r>
     </w:p>
     <w:p>
       <w:pPr>
@@ -7242,7 +7318,6 @@
         <w:rPr>
           <w:rFonts w:eastAsia="Times New Roman"/>
         </w:rPr>
-        <w:lastRenderedPageBreak/>
         <w:t xml:space="preserve">To assess the </w:t>
       </w:r>
       <w:r>
@@ -9430,7 +9505,57 @@
           <w:shd w:val="clear" w:color="auto" w:fill="FFFFFF"/>
           <w:lang w:val="en-US"/>
         </w:rPr>
-        <w:t xml:space="preserve">’ assemblies and the DIB re-assemblies appears to be normally distributed </w:t>
+        <w:t xml:space="preserve">’ assemblies and the DIB re-assemblies </w:t>
+      </w:r>
+      <w:r>
+        <w:rPr>
+          <w:rFonts w:eastAsia="Times New Roman"/>
+          <w:shd w:val="clear" w:color="auto" w:fill="FFFFFF"/>
+          <w:lang w:val="en-US"/>
+        </w:rPr>
+        <w:t>is</w:t>
+      </w:r>
+      <w:r>
+        <w:rPr>
+          <w:rFonts w:eastAsia="Times New Roman"/>
+          <w:shd w:val="clear" w:color="auto" w:fill="FFFFFF"/>
+          <w:lang w:val="en-US"/>
+        </w:rPr>
+        <w:t xml:space="preserve"> to </w:t>
+      </w:r>
+      <w:proofErr w:type="gramStart"/>
+      <w:r>
+        <w:rPr>
+          <w:rFonts w:eastAsia="Times New Roman"/>
+          <w:shd w:val="clear" w:color="auto" w:fill="FFFFFF"/>
+          <w:lang w:val="en-US"/>
+        </w:rPr>
+        <w:t>c</w:t>
+      </w:r>
+      <w:r>
+        <w:rPr>
+          <w:rFonts w:eastAsia="Times New Roman"/>
+          <w:shd w:val="clear" w:color="auto" w:fill="FFFFFF"/>
+          <w:lang w:val="en-US"/>
+        </w:rPr>
+        <w:t>entered</w:t>
+      </w:r>
+      <w:proofErr w:type="gramEnd"/>
+      <w:r>
+        <w:rPr>
+          <w:rFonts w:eastAsia="Times New Roman"/>
+          <w:shd w:val="clear" w:color="auto" w:fill="FFFFFF"/>
+          <w:lang w:val="en-US"/>
+        </w:rPr>
+        <w:t xml:space="preserve"> around zero (no change)</w:t>
+      </w:r>
+      <w:r>
+        <w:rPr>
+          <w:rFonts w:eastAsia="Times New Roman"/>
+          <w:shd w:val="clear" w:color="auto" w:fill="FFFFFF"/>
+          <w:lang w:val="en-US"/>
+        </w:rPr>
+        <w:t xml:space="preserve"> </w:t>
       </w:r>
       <w:r>
         <w:rPr>
@@ -9474,14 +9599,7 @@
         <w:rPr>
           <w:rFonts w:eastAsia="Times New Roman"/>
         </w:rPr>
-        <w:t xml:space="preserve"> scores from the DIB assemblies </w:t>
-      </w:r>
-      <w:r>
-        <w:rPr>
-          <w:rFonts w:eastAsia="Times New Roman"/>
-        </w:rPr>
-        <w:lastRenderedPageBreak/>
-        <w:t>relative to the NCGR ‘</w:t>
+        <w:t xml:space="preserve"> scores from the DIB assemblies relative to the NCGR ‘</w:t>
       </w:r>
       <w:proofErr w:type="spellStart"/>
       <w:r>
@@ -11903,7 +12021,6 @@
         <w:rPr>
           <w:rFonts w:eastAsia="Times New Roman"/>
         </w:rPr>
-        <w:lastRenderedPageBreak/>
         <w:t xml:space="preserve">Additionally, the number </w:t>
       </w:r>
       <w:r>
@@ -13650,14 +13767,7 @@
         <w:rPr>
           <w:rFonts w:eastAsia="Times New Roman"/>
         </w:rPr>
-        <w:t xml:space="preserve"> assembler and </w:t>
-      </w:r>
-      <w:r>
-        <w:rPr>
-          <w:rFonts w:eastAsia="Times New Roman"/>
-        </w:rPr>
-        <w:lastRenderedPageBreak/>
-        <w:t xml:space="preserve">transcriptome pipeline that NCGR used </w:t>
+        <w:t xml:space="preserve"> assembler and transcriptome pipeline that NCGR used </w:t>
       </w:r>
       <w:r>
         <w:rPr>
@@ -13696,8 +13806,6 @@
         </w:rPr>
         <w:t xml:space="preserve"> </w:t>
       </w:r>
-      <w:bookmarkStart w:id="0" w:name="_GoBack"/>
-      <w:bookmarkEnd w:id="0"/>
       <w:r>
         <w:rPr>
           <w:rFonts w:eastAsia="Times New Roman"/>
@@ -15430,7 +15538,6 @@
         <w:rPr>
           <w:rFonts w:eastAsia="Times New Roman"/>
         </w:rPr>
-        <w:lastRenderedPageBreak/>
         <w:t xml:space="preserve">The automated and </w:t>
       </w:r>
       <w:r>
@@ -16700,7 +16807,6 @@
           <w:rFonts w:eastAsia="Times New Roman"/>
           <w:b/>
         </w:rPr>
-        <w:lastRenderedPageBreak/>
         <w:t>Conclusion</w:t>
       </w:r>
     </w:p>
@@ -17294,7 +17400,6 @@
           <w:rFonts w:eastAsia="Times New Roman"/>
           <w:b/>
         </w:rPr>
-        <w:lastRenderedPageBreak/>
         <w:t>References</w:t>
       </w:r>
     </w:p>
@@ -17664,15 +17769,7 @@
           <w:rFonts w:eastAsia="Times New Roman"/>
           <w:noProof/>
         </w:rPr>
-        <w:t xml:space="preserve">17. Conesa A, Madrigal P, Tarazona S, Gomez-Cabrero D, Cervera A, McPherson A, et al. A </w:t>
-      </w:r>
-      <w:r>
-        <w:rPr>
-          <w:rFonts w:eastAsia="Times New Roman"/>
-          <w:noProof/>
-        </w:rPr>
-        <w:lastRenderedPageBreak/>
-        <w:t xml:space="preserve">survey of best practices for RNA-seq data analysis. Genome Biol. 2016;17:13. </w:t>
+        <w:t xml:space="preserve">17. Conesa A, Madrigal P, Tarazona S, Gomez-Cabrero D, Cervera A, McPherson A, et al. A survey of best practices for RNA-seq data analysis. Genome Biol. 2016;17:13. </w:t>
       </w:r>
     </w:p>
     <w:p>
@@ -18012,7 +18109,6 @@
           <w:rFonts w:eastAsia="Times New Roman"/>
           <w:noProof/>
         </w:rPr>
-        <w:lastRenderedPageBreak/>
         <w:t xml:space="preserve">34. Groussman RD, Parker MS, Armbrust EV. Diversity and evolutionary history of iron metabolism genes in diatoms. Missirlis F, editor. PLoS One. Public Library of Science; 2015;10:e0129081. </w:t>
       </w:r>
     </w:p>
@@ -18353,15 +18449,7 @@
           <w:rFonts w:eastAsia="Times New Roman"/>
           <w:noProof/>
         </w:rPr>
-        <w:t xml:space="preserve">51. Aubry S, Kelly S, Kümpers BMC, Smith-Unna RD, Hibberd JM. Deep Evolutionary Comparison of Gene Expression Identifies Parallel Recruitment of Trans-Factors in Two </w:t>
-      </w:r>
-      <w:r>
-        <w:rPr>
-          <w:rFonts w:eastAsia="Times New Roman"/>
-          <w:noProof/>
-        </w:rPr>
-        <w:lastRenderedPageBreak/>
-        <w:t xml:space="preserve">Independent Origins of C4 Photosynthesis. Bomblies K, editor. PLoS Genet. Public Library of Science; 2014;10:e1004365. </w:t>
+        <w:t xml:space="preserve">51. Aubry S, Kelly S, Kümpers BMC, Smith-Unna RD, Hibberd JM. Deep Evolutionary Comparison of Gene Expression Identifies Parallel Recruitment of Trans-Factors in Two Independent Origins of C4 Photosynthesis. Bomblies K, editor. PLoS Genet. Public Library of Science; 2014;10:e1004365. </w:t>
       </w:r>
     </w:p>
     <w:p>
@@ -18623,7 +18711,6 @@
                 <w:rFonts w:eastAsia="Times New Roman"/>
                 <w:b/>
               </w:rPr>
-              <w:lastRenderedPageBreak/>
               <w:t>Quality Metric</w:t>
             </w:r>
           </w:p>
@@ -18944,6 +19031,26 @@
                 <w:rFonts w:eastAsia="Times New Roman"/>
               </w:rPr>
               <w:t>Mean ORF %</w:t>
+            </w:r>
+            <w:r>
+              <w:rPr>
+                <w:rFonts w:eastAsia="Times New Roman"/>
+              </w:rPr>
+              <w:t>, “</w:t>
+            </w:r>
+            <w:proofErr w:type="spellStart"/>
+            <w:r>
+              <w:rPr>
+                <w:rFonts w:eastAsia="Times New Roman"/>
+              </w:rPr>
+              <w:t>nt</w:t>
+            </w:r>
+            <w:proofErr w:type="spellEnd"/>
+            <w:r>
+              <w:rPr>
+                <w:rFonts w:eastAsia="Times New Roman"/>
+              </w:rPr>
+              <w:t>”</w:t>
             </w:r>
           </w:p>
         </w:tc>
@@ -19305,7 +19412,15 @@
         <w:rPr>
           <w:rFonts w:eastAsia="Times New Roman"/>
         </w:rPr>
-        <w:t>Table 1. Number of assemblies with higher values in NCGR or DIB assemblies for each quality metric.</w:t>
+        <w:t xml:space="preserve">Table 1. Number of assemblies with higher </w:t>
+      </w:r>
+      <w:bookmarkStart w:id="0" w:name="_GoBack"/>
+      <w:bookmarkEnd w:id="0"/>
+      <w:r>
+        <w:rPr>
+          <w:rFonts w:eastAsia="Times New Roman"/>
+        </w:rPr>
+        <w:t>values in NCGR or DIB assemblies for each quality metric.</w:t>
       </w:r>
       <w:r>
         <w:rPr>
@@ -19650,7 +19765,6 @@
           <w:noProof/>
           <w:lang w:val="en-US"/>
         </w:rPr>
-        <w:lastRenderedPageBreak/>
         <w:drawing>
           <wp:inline distT="0" distB="0" distL="0" distR="0" wp14:anchorId="5EED9C3B" wp14:editId="51A2B69D">
             <wp:extent cx="2756535" cy="2726162"/>
@@ -20266,7 +20380,6 @@
           <w:noProof/>
           <w:lang w:val="en-US"/>
         </w:rPr>
-        <w:lastRenderedPageBreak/>
         <w:drawing>
           <wp:inline distT="0" distB="0" distL="0" distR="0" wp14:anchorId="6CF3D40A" wp14:editId="2FC32546">
             <wp:extent cx="5935980" cy="5935980"/>
@@ -20456,7 +20569,13 @@
         <w:rPr>
           <w:rFonts w:eastAsia="Times New Roman"/>
         </w:rPr>
-        <w:t xml:space="preserve"> to the NCGR assembly of the same sample. </w:t>
+        <w:t xml:space="preserve"> to the NC</w:t>
+      </w:r>
+      <w:r>
+        <w:rPr>
+          <w:rFonts w:eastAsia="Times New Roman"/>
+        </w:rPr>
+        <w:t>GR assembly of the same sample.</w:t>
       </w:r>
     </w:p>
     <w:p>
@@ -20522,7 +20641,6 @@
           <w:noProof/>
           <w:lang w:val="en-US"/>
         </w:rPr>
-        <w:lastRenderedPageBreak/>
         <w:drawing>
           <wp:inline distT="0" distB="0" distL="0" distR="0" wp14:anchorId="32262D42" wp14:editId="4ED42091">
             <wp:extent cx="2547489" cy="2678112"/>
@@ -20868,7 +20986,6 @@
           <w:noProof/>
           <w:lang w:val="en-US"/>
         </w:rPr>
-        <w:lastRenderedPageBreak/>
         <w:drawing>
           <wp:inline distT="0" distB="0" distL="0" distR="0" wp14:anchorId="42FBCE8D" wp14:editId="141A79DB">
             <wp:extent cx="4051935" cy="4051935"/>
@@ -21276,7 +21393,6 @@
           <w:noProof/>
           <w:lang w:val="en-US"/>
         </w:rPr>
-        <w:lastRenderedPageBreak/>
         <mc:AlternateContent>
           <mc:Choice Requires="wps">
             <w:drawing>
@@ -23848,7 +23964,7 @@
 </file>
 
 <file path=customXml/itemProps1.xml><?xml version="1.0" encoding="utf-8"?>
-<ds:datastoreItem xmlns:ds="http://schemas.openxmlformats.org/officeDocument/2006/customXml" ds:itemID="{1160C227-59ED-B541-AB05-E19FC7935916}">
+<ds:datastoreItem xmlns:ds="http://schemas.openxmlformats.org/officeDocument/2006/customXml" ds:itemID="{8B406535-A65E-C644-965C-73E22FC05CCF}">
   <ds:schemaRefs>
     <ds:schemaRef ds:uri="http://schemas.openxmlformats.org/officeDocument/2006/bibliography"/>
   </ds:schemaRefs>
@@ -23856,7 +23972,7 @@
 </file>
 
 <file path=customXml/itemProps2.xml><?xml version="1.0" encoding="utf-8"?>
-<ds:datastoreItem xmlns:ds="http://schemas.openxmlformats.org/officeDocument/2006/customXml" ds:itemID="{05791AD7-4F89-C949-A962-ED347B50F786}">
+<ds:datastoreItem xmlns:ds="http://schemas.openxmlformats.org/officeDocument/2006/customXml" ds:itemID="{5C1E3F90-583E-E940-87B1-2AF591A5FBC1}">
   <ds:schemaRefs>
     <ds:schemaRef ds:uri="http://schemas.openxmlformats.org/officeDocument/2006/bibliography"/>
   </ds:schemaRefs>

</xml_diff>